<commit_message>
modul 1 kelas cuyyy gilaa smangat yaaa
</commit_message>
<xml_diff>
--- a/modul/modul 1.docx
+++ b/modul/modul 1.docx
@@ -31,13 +31,31 @@
           <w:bCs/>
         </w:rPr>
       </w:pPr>
-      <w:r>
-        <w:rPr>
-          <w:b/>
-          <w:bCs/>
-        </w:rPr>
-        <w:t>Membuat variable const</w:t>
-      </w:r>
+      <w:proofErr w:type="spellStart"/>
+      <w:r>
+        <w:rPr>
+          <w:b/>
+          <w:bCs/>
+        </w:rPr>
+        <w:t>Membuat</w:t>
+      </w:r>
+      <w:proofErr w:type="spellEnd"/>
+      <w:r>
+        <w:rPr>
+          <w:b/>
+          <w:bCs/>
+        </w:rPr>
+        <w:t xml:space="preserve"> variable </w:t>
+      </w:r>
+      <w:proofErr w:type="spellStart"/>
+      <w:r>
+        <w:rPr>
+          <w:b/>
+          <w:bCs/>
+        </w:rPr>
+        <w:t>const</w:t>
+      </w:r>
+      <w:proofErr w:type="spellEnd"/>
     </w:p>
     <w:p>
       <w:pPr>
@@ -48,9 +66,67 @@
         </w:numPr>
         <w:spacing w:line="240" w:lineRule="auto"/>
       </w:pPr>
-      <w:r>
-        <w:t>Buatlah halaman file.html untuk menampilkan hasilnya, dan file.js untuk menuliskan code JavaScript-nya</w:t>
-      </w:r>
+      <w:proofErr w:type="spellStart"/>
+      <w:r>
+        <w:t>Buatlah</w:t>
+      </w:r>
+      <w:proofErr w:type="spellEnd"/>
+      <w:r>
+        <w:t xml:space="preserve"> </w:t>
+      </w:r>
+      <w:proofErr w:type="spellStart"/>
+      <w:r>
+        <w:t>halaman</w:t>
+      </w:r>
+      <w:proofErr w:type="spellEnd"/>
+      <w:r>
+        <w:t xml:space="preserve"> file.html </w:t>
+      </w:r>
+      <w:proofErr w:type="spellStart"/>
+      <w:r>
+        <w:t>untuk</w:t>
+      </w:r>
+      <w:proofErr w:type="spellEnd"/>
+      <w:r>
+        <w:t xml:space="preserve"> </w:t>
+      </w:r>
+      <w:proofErr w:type="spellStart"/>
+      <w:r>
+        <w:t>menampilkan</w:t>
+      </w:r>
+      <w:proofErr w:type="spellEnd"/>
+      <w:r>
+        <w:t xml:space="preserve"> </w:t>
+      </w:r>
+      <w:proofErr w:type="spellStart"/>
+      <w:r>
+        <w:t>hasilnya</w:t>
+      </w:r>
+      <w:proofErr w:type="spellEnd"/>
+      <w:r>
+        <w:t xml:space="preserve">, dan file.js </w:t>
+      </w:r>
+      <w:proofErr w:type="spellStart"/>
+      <w:r>
+        <w:t>untuk</w:t>
+      </w:r>
+      <w:proofErr w:type="spellEnd"/>
+      <w:r>
+        <w:t xml:space="preserve"> </w:t>
+      </w:r>
+      <w:proofErr w:type="spellStart"/>
+      <w:r>
+        <w:t>menuliskan</w:t>
+      </w:r>
+      <w:proofErr w:type="spellEnd"/>
+      <w:r>
+        <w:t xml:space="preserve"> code JavaScript-</w:t>
+      </w:r>
+      <w:proofErr w:type="spellStart"/>
+      <w:r>
+        <w:t>nya</w:t>
+      </w:r>
+      <w:proofErr w:type="spellEnd"/>
     </w:p>
     <w:p>
       <w:pPr>
@@ -254,12 +330,37 @@
           <w:bCs/>
         </w:rPr>
       </w:pPr>
-      <w:r>
-        <w:rPr>
-          <w:b/>
-          <w:bCs/>
-        </w:rPr>
-        <w:t>Membuat variable menggunakan let</w:t>
+      <w:proofErr w:type="spellStart"/>
+      <w:r>
+        <w:rPr>
+          <w:b/>
+          <w:bCs/>
+        </w:rPr>
+        <w:t>Membuat</w:t>
+      </w:r>
+      <w:proofErr w:type="spellEnd"/>
+      <w:r>
+        <w:rPr>
+          <w:b/>
+          <w:bCs/>
+        </w:rPr>
+        <w:t xml:space="preserve"> variable </w:t>
+      </w:r>
+      <w:proofErr w:type="spellStart"/>
+      <w:r>
+        <w:rPr>
+          <w:b/>
+          <w:bCs/>
+        </w:rPr>
+        <w:t>menggunakan</w:t>
+      </w:r>
+      <w:proofErr w:type="spellEnd"/>
+      <w:r>
+        <w:rPr>
+          <w:b/>
+          <w:bCs/>
+        </w:rPr>
+        <w:t xml:space="preserve"> let</w:t>
       </w:r>
     </w:p>
     <w:p>
@@ -440,12 +541,53 @@
           <w:bCs/>
         </w:rPr>
       </w:pPr>
-      <w:r>
-        <w:rPr>
-          <w:b/>
-          <w:bCs/>
-        </w:rPr>
-        <w:t>Membuat variable dengan menggunakan string</w:t>
+      <w:proofErr w:type="spellStart"/>
+      <w:r>
+        <w:rPr>
+          <w:b/>
+          <w:bCs/>
+        </w:rPr>
+        <w:t>Membuat</w:t>
+      </w:r>
+      <w:proofErr w:type="spellEnd"/>
+      <w:r>
+        <w:rPr>
+          <w:b/>
+          <w:bCs/>
+        </w:rPr>
+        <w:t xml:space="preserve"> variable </w:t>
+      </w:r>
+      <w:proofErr w:type="spellStart"/>
+      <w:r>
+        <w:rPr>
+          <w:b/>
+          <w:bCs/>
+        </w:rPr>
+        <w:t>dengan</w:t>
+      </w:r>
+      <w:proofErr w:type="spellEnd"/>
+      <w:r>
+        <w:rPr>
+          <w:b/>
+          <w:bCs/>
+        </w:rPr>
+        <w:t xml:space="preserve"> </w:t>
+      </w:r>
+      <w:proofErr w:type="spellStart"/>
+      <w:r>
+        <w:rPr>
+          <w:b/>
+          <w:bCs/>
+        </w:rPr>
+        <w:t>menggunakan</w:t>
+      </w:r>
+      <w:proofErr w:type="spellEnd"/>
+      <w:r>
+        <w:rPr>
+          <w:b/>
+          <w:bCs/>
+        </w:rPr>
+        <w:t xml:space="preserve"> string</w:t>
       </w:r>
     </w:p>
     <w:p>
@@ -657,6 +799,2229 @@
                     <a:xfrm>
                       <a:off x="0" y="0"/>
                       <a:ext cx="4581525" cy="1457325"/>
+                    </a:xfrm>
+                    <a:prstGeom prst="rect">
+                      <a:avLst/>
+                    </a:prstGeom>
+                  </pic:spPr>
+                </pic:pic>
+              </a:graphicData>
+            </a:graphic>
+          </wp:inline>
+        </w:drawing>
+      </w:r>
+    </w:p>
+    <w:p>
+      <w:pPr>
+        <w:pStyle w:val="ListParagraph"/>
+        <w:spacing w:line="240" w:lineRule="auto"/>
+        <w:rPr>
+          <w:b/>
+          <w:bCs/>
+        </w:rPr>
+      </w:pPr>
+    </w:p>
+    <w:p>
+      <w:pPr>
+        <w:pStyle w:val="ListParagraph"/>
+        <w:numPr>
+          <w:ilvl w:val="0"/>
+          <w:numId w:val="3"/>
+        </w:numPr>
+        <w:spacing w:line="240" w:lineRule="auto"/>
+        <w:rPr>
+          <w:b/>
+          <w:bCs/>
+        </w:rPr>
+      </w:pPr>
+      <w:proofErr w:type="spellStart"/>
+      <w:r>
+        <w:rPr>
+          <w:b/>
+          <w:bCs/>
+        </w:rPr>
+        <w:t>Membuat</w:t>
+      </w:r>
+      <w:proofErr w:type="spellEnd"/>
+      <w:r>
+        <w:rPr>
+          <w:b/>
+          <w:bCs/>
+        </w:rPr>
+        <w:t xml:space="preserve"> default parameter</w:t>
+      </w:r>
+    </w:p>
+    <w:p>
+      <w:pPr>
+        <w:pStyle w:val="ListParagraph"/>
+        <w:spacing w:line="240" w:lineRule="auto"/>
+        <w:rPr>
+          <w:noProof/>
+        </w:rPr>
+      </w:pPr>
+      <w:r>
+        <w:rPr>
+          <w:noProof/>
+        </w:rPr>
+        <w:lastRenderedPageBreak/>
+        <w:drawing>
+          <wp:inline distT="0" distB="0" distL="0" distR="0" wp14:anchorId="4E858575" wp14:editId="735DA8A0">
+            <wp:extent cx="4733925" cy="2200275"/>
+            <wp:effectExtent l="0" t="0" r="9525" b="9525"/>
+            <wp:docPr id="11" name="Picture 11"/>
+            <wp:cNvGraphicFramePr>
+              <a:graphicFrameLocks xmlns:a="http://schemas.openxmlformats.org/drawingml/2006/main" noChangeAspect="1"/>
+            </wp:cNvGraphicFramePr>
+            <a:graphic xmlns:a="http://schemas.openxmlformats.org/drawingml/2006/main">
+              <a:graphicData uri="http://schemas.openxmlformats.org/drawingml/2006/picture">
+                <pic:pic xmlns:pic="http://schemas.openxmlformats.org/drawingml/2006/picture">
+                  <pic:nvPicPr>
+                    <pic:cNvPr id="1" name=""/>
+                    <pic:cNvPicPr/>
+                  </pic:nvPicPr>
+                  <pic:blipFill>
+                    <a:blip r:embed="rId15"/>
+                    <a:stretch>
+                      <a:fillRect/>
+                    </a:stretch>
+                  </pic:blipFill>
+                  <pic:spPr>
+                    <a:xfrm>
+                      <a:off x="0" y="0"/>
+                      <a:ext cx="4733925" cy="2200275"/>
+                    </a:xfrm>
+                    <a:prstGeom prst="rect">
+                      <a:avLst/>
+                    </a:prstGeom>
+                  </pic:spPr>
+                </pic:pic>
+              </a:graphicData>
+            </a:graphic>
+          </wp:inline>
+        </w:drawing>
+      </w:r>
+    </w:p>
+    <w:p>
+      <w:pPr>
+        <w:pStyle w:val="ListParagraph"/>
+        <w:spacing w:line="240" w:lineRule="auto"/>
+        <w:rPr>
+          <w:noProof/>
+        </w:rPr>
+      </w:pPr>
+    </w:p>
+    <w:p>
+      <w:pPr>
+        <w:pStyle w:val="ListParagraph"/>
+        <w:spacing w:line="240" w:lineRule="auto"/>
+      </w:pPr>
+      <w:r>
+        <w:rPr>
+          <w:noProof/>
+        </w:rPr>
+        <w:drawing>
+          <wp:inline distT="0" distB="0" distL="0" distR="0" wp14:anchorId="32805BBD" wp14:editId="2DB7C403">
+            <wp:extent cx="5943600" cy="1205865"/>
+            <wp:effectExtent l="0" t="0" r="0" b="0"/>
+            <wp:docPr id="12" name="Picture 12"/>
+            <wp:cNvGraphicFramePr>
+              <a:graphicFrameLocks xmlns:a="http://schemas.openxmlformats.org/drawingml/2006/main" noChangeAspect="1"/>
+            </wp:cNvGraphicFramePr>
+            <a:graphic xmlns:a="http://schemas.openxmlformats.org/drawingml/2006/main">
+              <a:graphicData uri="http://schemas.openxmlformats.org/drawingml/2006/picture">
+                <pic:pic xmlns:pic="http://schemas.openxmlformats.org/drawingml/2006/picture">
+                  <pic:nvPicPr>
+                    <pic:cNvPr id="1" name=""/>
+                    <pic:cNvPicPr/>
+                  </pic:nvPicPr>
+                  <pic:blipFill>
+                    <a:blip r:embed="rId16"/>
+                    <a:stretch>
+                      <a:fillRect/>
+                    </a:stretch>
+                  </pic:blipFill>
+                  <pic:spPr>
+                    <a:xfrm>
+                      <a:off x="0" y="0"/>
+                      <a:ext cx="5943600" cy="1205865"/>
+                    </a:xfrm>
+                    <a:prstGeom prst="rect">
+                      <a:avLst/>
+                    </a:prstGeom>
+                  </pic:spPr>
+                </pic:pic>
+              </a:graphicData>
+            </a:graphic>
+          </wp:inline>
+        </w:drawing>
+      </w:r>
+    </w:p>
+    <w:p>
+      <w:pPr>
+        <w:pStyle w:val="ListParagraph"/>
+        <w:spacing w:line="240" w:lineRule="auto"/>
+      </w:pPr>
+    </w:p>
+    <w:p>
+      <w:pPr>
+        <w:pStyle w:val="ListParagraph"/>
+        <w:spacing w:line="240" w:lineRule="auto"/>
+      </w:pPr>
+      <w:r>
+        <w:rPr>
+          <w:noProof/>
+        </w:rPr>
+        <w:drawing>
+          <wp:inline distT="0" distB="0" distL="0" distR="0" wp14:anchorId="27FA2855" wp14:editId="42EA0791">
+            <wp:extent cx="4543425" cy="1438275"/>
+            <wp:effectExtent l="0" t="0" r="9525" b="9525"/>
+            <wp:docPr id="13" name="Picture 13"/>
+            <wp:cNvGraphicFramePr>
+              <a:graphicFrameLocks xmlns:a="http://schemas.openxmlformats.org/drawingml/2006/main" noChangeAspect="1"/>
+            </wp:cNvGraphicFramePr>
+            <a:graphic xmlns:a="http://schemas.openxmlformats.org/drawingml/2006/main">
+              <a:graphicData uri="http://schemas.openxmlformats.org/drawingml/2006/picture">
+                <pic:pic xmlns:pic="http://schemas.openxmlformats.org/drawingml/2006/picture">
+                  <pic:nvPicPr>
+                    <pic:cNvPr id="1" name=""/>
+                    <pic:cNvPicPr/>
+                  </pic:nvPicPr>
+                  <pic:blipFill>
+                    <a:blip r:embed="rId17"/>
+                    <a:stretch>
+                      <a:fillRect/>
+                    </a:stretch>
+                  </pic:blipFill>
+                  <pic:spPr>
+                    <a:xfrm>
+                      <a:off x="0" y="0"/>
+                      <a:ext cx="4543425" cy="1438275"/>
+                    </a:xfrm>
+                    <a:prstGeom prst="rect">
+                      <a:avLst/>
+                    </a:prstGeom>
+                  </pic:spPr>
+                </pic:pic>
+              </a:graphicData>
+            </a:graphic>
+          </wp:inline>
+        </w:drawing>
+      </w:r>
+    </w:p>
+    <w:p>
+      <w:pPr>
+        <w:pStyle w:val="ListParagraph"/>
+        <w:spacing w:line="240" w:lineRule="auto"/>
+      </w:pPr>
+    </w:p>
+    <w:p>
+      <w:pPr>
+        <w:pStyle w:val="ListParagraph"/>
+        <w:numPr>
+          <w:ilvl w:val="0"/>
+          <w:numId w:val="3"/>
+        </w:numPr>
+        <w:spacing w:line="240" w:lineRule="auto"/>
+        <w:rPr>
+          <w:b/>
+          <w:bCs/>
+        </w:rPr>
+      </w:pPr>
+      <w:proofErr w:type="spellStart"/>
+      <w:r>
+        <w:rPr>
+          <w:b/>
+          <w:bCs/>
+        </w:rPr>
+        <w:t>Memuat</w:t>
+      </w:r>
+      <w:proofErr w:type="spellEnd"/>
+      <w:r>
+        <w:rPr>
+          <w:b/>
+          <w:bCs/>
+        </w:rPr>
+        <w:t xml:space="preserve"> Arrow Function 1</w:t>
+      </w:r>
+    </w:p>
+    <w:p>
+      <w:pPr>
+        <w:pStyle w:val="ListParagraph"/>
+        <w:spacing w:line="240" w:lineRule="auto"/>
+      </w:pPr>
+    </w:p>
+    <w:p>
+      <w:pPr>
+        <w:pStyle w:val="ListParagraph"/>
+        <w:spacing w:line="240" w:lineRule="auto"/>
+      </w:pPr>
+      <w:r>
+        <w:rPr>
+          <w:noProof/>
+        </w:rPr>
+        <w:drawing>
+          <wp:inline distT="0" distB="0" distL="0" distR="0" wp14:anchorId="4268C92F" wp14:editId="48FAEF9C">
+            <wp:extent cx="4791075" cy="2209800"/>
+            <wp:effectExtent l="0" t="0" r="9525" b="0"/>
+            <wp:docPr id="14" name="Picture 14"/>
+            <wp:cNvGraphicFramePr>
+              <a:graphicFrameLocks xmlns:a="http://schemas.openxmlformats.org/drawingml/2006/main" noChangeAspect="1"/>
+            </wp:cNvGraphicFramePr>
+            <a:graphic xmlns:a="http://schemas.openxmlformats.org/drawingml/2006/main">
+              <a:graphicData uri="http://schemas.openxmlformats.org/drawingml/2006/picture">
+                <pic:pic xmlns:pic="http://schemas.openxmlformats.org/drawingml/2006/picture">
+                  <pic:nvPicPr>
+                    <pic:cNvPr id="1" name=""/>
+                    <pic:cNvPicPr/>
+                  </pic:nvPicPr>
+                  <pic:blipFill>
+                    <a:blip r:embed="rId18"/>
+                    <a:stretch>
+                      <a:fillRect/>
+                    </a:stretch>
+                  </pic:blipFill>
+                  <pic:spPr>
+                    <a:xfrm>
+                      <a:off x="0" y="0"/>
+                      <a:ext cx="4791075" cy="2209800"/>
+                    </a:xfrm>
+                    <a:prstGeom prst="rect">
+                      <a:avLst/>
+                    </a:prstGeom>
+                  </pic:spPr>
+                </pic:pic>
+              </a:graphicData>
+            </a:graphic>
+          </wp:inline>
+        </w:drawing>
+      </w:r>
+    </w:p>
+    <w:p>
+      <w:pPr>
+        <w:pStyle w:val="ListParagraph"/>
+        <w:spacing w:line="240" w:lineRule="auto"/>
+      </w:pPr>
+    </w:p>
+    <w:p>
+      <w:pPr>
+        <w:pStyle w:val="ListParagraph"/>
+        <w:spacing w:line="240" w:lineRule="auto"/>
+      </w:pPr>
+      <w:r>
+        <w:rPr>
+          <w:noProof/>
+        </w:rPr>
+        <w:lastRenderedPageBreak/>
+        <w:drawing>
+          <wp:inline distT="0" distB="0" distL="0" distR="0" wp14:anchorId="0211276C" wp14:editId="6721FB47">
+            <wp:extent cx="5010150" cy="1238250"/>
+            <wp:effectExtent l="0" t="0" r="0" b="0"/>
+            <wp:docPr id="15" name="Picture 15"/>
+            <wp:cNvGraphicFramePr>
+              <a:graphicFrameLocks xmlns:a="http://schemas.openxmlformats.org/drawingml/2006/main" noChangeAspect="1"/>
+            </wp:cNvGraphicFramePr>
+            <a:graphic xmlns:a="http://schemas.openxmlformats.org/drawingml/2006/main">
+              <a:graphicData uri="http://schemas.openxmlformats.org/drawingml/2006/picture">
+                <pic:pic xmlns:pic="http://schemas.openxmlformats.org/drawingml/2006/picture">
+                  <pic:nvPicPr>
+                    <pic:cNvPr id="1" name=""/>
+                    <pic:cNvPicPr/>
+                  </pic:nvPicPr>
+                  <pic:blipFill>
+                    <a:blip r:embed="rId19"/>
+                    <a:stretch>
+                      <a:fillRect/>
+                    </a:stretch>
+                  </pic:blipFill>
+                  <pic:spPr>
+                    <a:xfrm>
+                      <a:off x="0" y="0"/>
+                      <a:ext cx="5010150" cy="1238250"/>
+                    </a:xfrm>
+                    <a:prstGeom prst="rect">
+                      <a:avLst/>
+                    </a:prstGeom>
+                  </pic:spPr>
+                </pic:pic>
+              </a:graphicData>
+            </a:graphic>
+          </wp:inline>
+        </w:drawing>
+      </w:r>
+    </w:p>
+    <w:p>
+      <w:pPr>
+        <w:pStyle w:val="ListParagraph"/>
+        <w:spacing w:line="240" w:lineRule="auto"/>
+      </w:pPr>
+    </w:p>
+    <w:p>
+      <w:pPr>
+        <w:pStyle w:val="ListParagraph"/>
+        <w:spacing w:line="240" w:lineRule="auto"/>
+      </w:pPr>
+      <w:r>
+        <w:rPr>
+          <w:noProof/>
+        </w:rPr>
+        <w:drawing>
+          <wp:inline distT="0" distB="0" distL="0" distR="0" wp14:anchorId="411735FD" wp14:editId="327F0E91">
+            <wp:extent cx="4581525" cy="1514475"/>
+            <wp:effectExtent l="0" t="0" r="9525" b="9525"/>
+            <wp:docPr id="16" name="Picture 16"/>
+            <wp:cNvGraphicFramePr>
+              <a:graphicFrameLocks xmlns:a="http://schemas.openxmlformats.org/drawingml/2006/main" noChangeAspect="1"/>
+            </wp:cNvGraphicFramePr>
+            <a:graphic xmlns:a="http://schemas.openxmlformats.org/drawingml/2006/main">
+              <a:graphicData uri="http://schemas.openxmlformats.org/drawingml/2006/picture">
+                <pic:pic xmlns:pic="http://schemas.openxmlformats.org/drawingml/2006/picture">
+                  <pic:nvPicPr>
+                    <pic:cNvPr id="1" name=""/>
+                    <pic:cNvPicPr/>
+                  </pic:nvPicPr>
+                  <pic:blipFill>
+                    <a:blip r:embed="rId20"/>
+                    <a:stretch>
+                      <a:fillRect/>
+                    </a:stretch>
+                  </pic:blipFill>
+                  <pic:spPr>
+                    <a:xfrm>
+                      <a:off x="0" y="0"/>
+                      <a:ext cx="4581525" cy="1514475"/>
+                    </a:xfrm>
+                    <a:prstGeom prst="rect">
+                      <a:avLst/>
+                    </a:prstGeom>
+                  </pic:spPr>
+                </pic:pic>
+              </a:graphicData>
+            </a:graphic>
+          </wp:inline>
+        </w:drawing>
+      </w:r>
+    </w:p>
+    <w:p>
+      <w:pPr>
+        <w:pStyle w:val="ListParagraph"/>
+        <w:spacing w:line="240" w:lineRule="auto"/>
+      </w:pPr>
+    </w:p>
+    <w:p>
+      <w:pPr>
+        <w:pStyle w:val="ListParagraph"/>
+        <w:numPr>
+          <w:ilvl w:val="0"/>
+          <w:numId w:val="3"/>
+        </w:numPr>
+        <w:tabs>
+          <w:tab w:val="left" w:pos="6946"/>
+        </w:tabs>
+        <w:spacing w:line="240" w:lineRule="auto"/>
+        <w:rPr>
+          <w:b/>
+          <w:bCs/>
+        </w:rPr>
+      </w:pPr>
+      <w:proofErr w:type="spellStart"/>
+      <w:r>
+        <w:rPr>
+          <w:b/>
+          <w:bCs/>
+        </w:rPr>
+        <w:t>Membuat</w:t>
+      </w:r>
+      <w:proofErr w:type="spellEnd"/>
+      <w:r>
+        <w:rPr>
+          <w:b/>
+          <w:bCs/>
+        </w:rPr>
+        <w:t xml:space="preserve"> arrow function 2</w:t>
+      </w:r>
+    </w:p>
+    <w:p>
+      <w:pPr>
+        <w:pStyle w:val="ListParagraph"/>
+        <w:tabs>
+          <w:tab w:val="left" w:pos="6946"/>
+        </w:tabs>
+        <w:spacing w:line="240" w:lineRule="auto"/>
+      </w:pPr>
+    </w:p>
+    <w:p>
+      <w:pPr>
+        <w:pStyle w:val="ListParagraph"/>
+        <w:tabs>
+          <w:tab w:val="left" w:pos="6946"/>
+        </w:tabs>
+        <w:spacing w:line="240" w:lineRule="auto"/>
+        <w:rPr>
+          <w:noProof/>
+        </w:rPr>
+      </w:pPr>
+      <w:r>
+        <w:rPr>
+          <w:noProof/>
+        </w:rPr>
+        <w:drawing>
+          <wp:inline distT="0" distB="0" distL="0" distR="0" wp14:anchorId="154872BF" wp14:editId="1766CCE6">
+            <wp:extent cx="4533900" cy="2066925"/>
+            <wp:effectExtent l="0" t="0" r="0" b="9525"/>
+            <wp:docPr id="17" name="Picture 17"/>
+            <wp:cNvGraphicFramePr>
+              <a:graphicFrameLocks xmlns:a="http://schemas.openxmlformats.org/drawingml/2006/main" noChangeAspect="1"/>
+            </wp:cNvGraphicFramePr>
+            <a:graphic xmlns:a="http://schemas.openxmlformats.org/drawingml/2006/main">
+              <a:graphicData uri="http://schemas.openxmlformats.org/drawingml/2006/picture">
+                <pic:pic xmlns:pic="http://schemas.openxmlformats.org/drawingml/2006/picture">
+                  <pic:nvPicPr>
+                    <pic:cNvPr id="1" name=""/>
+                    <pic:cNvPicPr/>
+                  </pic:nvPicPr>
+                  <pic:blipFill>
+                    <a:blip r:embed="rId21"/>
+                    <a:stretch>
+                      <a:fillRect/>
+                    </a:stretch>
+                  </pic:blipFill>
+                  <pic:spPr>
+                    <a:xfrm>
+                      <a:off x="0" y="0"/>
+                      <a:ext cx="4533900" cy="2066925"/>
+                    </a:xfrm>
+                    <a:prstGeom prst="rect">
+                      <a:avLst/>
+                    </a:prstGeom>
+                  </pic:spPr>
+                </pic:pic>
+              </a:graphicData>
+            </a:graphic>
+          </wp:inline>
+        </w:drawing>
+      </w:r>
+    </w:p>
+    <w:p>
+      <w:pPr>
+        <w:pStyle w:val="ListParagraph"/>
+        <w:tabs>
+          <w:tab w:val="left" w:pos="6946"/>
+        </w:tabs>
+        <w:spacing w:line="240" w:lineRule="auto"/>
+        <w:rPr>
+          <w:noProof/>
+        </w:rPr>
+      </w:pPr>
+    </w:p>
+    <w:p>
+      <w:pPr>
+        <w:pStyle w:val="ListParagraph"/>
+        <w:tabs>
+          <w:tab w:val="left" w:pos="6946"/>
+        </w:tabs>
+        <w:spacing w:line="240" w:lineRule="auto"/>
+      </w:pPr>
+      <w:r>
+        <w:rPr>
+          <w:noProof/>
+        </w:rPr>
+        <w:drawing>
+          <wp:inline distT="0" distB="0" distL="0" distR="0" wp14:anchorId="0C7AA208" wp14:editId="57A6C04E">
+            <wp:extent cx="2638425" cy="1447800"/>
+            <wp:effectExtent l="0" t="0" r="9525" b="0"/>
+            <wp:docPr id="18" name="Picture 18"/>
+            <wp:cNvGraphicFramePr>
+              <a:graphicFrameLocks xmlns:a="http://schemas.openxmlformats.org/drawingml/2006/main" noChangeAspect="1"/>
+            </wp:cNvGraphicFramePr>
+            <a:graphic xmlns:a="http://schemas.openxmlformats.org/drawingml/2006/main">
+              <a:graphicData uri="http://schemas.openxmlformats.org/drawingml/2006/picture">
+                <pic:pic xmlns:pic="http://schemas.openxmlformats.org/drawingml/2006/picture">
+                  <pic:nvPicPr>
+                    <pic:cNvPr id="1" name=""/>
+                    <pic:cNvPicPr/>
+                  </pic:nvPicPr>
+                  <pic:blipFill>
+                    <a:blip r:embed="rId22"/>
+                    <a:stretch>
+                      <a:fillRect/>
+                    </a:stretch>
+                  </pic:blipFill>
+                  <pic:spPr>
+                    <a:xfrm>
+                      <a:off x="0" y="0"/>
+                      <a:ext cx="2638425" cy="1447800"/>
+                    </a:xfrm>
+                    <a:prstGeom prst="rect">
+                      <a:avLst/>
+                    </a:prstGeom>
+                  </pic:spPr>
+                </pic:pic>
+              </a:graphicData>
+            </a:graphic>
+          </wp:inline>
+        </w:drawing>
+      </w:r>
+    </w:p>
+    <w:p>
+      <w:pPr>
+        <w:pStyle w:val="ListParagraph"/>
+        <w:tabs>
+          <w:tab w:val="left" w:pos="6946"/>
+        </w:tabs>
+        <w:spacing w:line="240" w:lineRule="auto"/>
+      </w:pPr>
+    </w:p>
+    <w:p>
+      <w:pPr>
+        <w:pStyle w:val="ListParagraph"/>
+        <w:tabs>
+          <w:tab w:val="left" w:pos="6946"/>
+        </w:tabs>
+        <w:spacing w:line="240" w:lineRule="auto"/>
+      </w:pPr>
+      <w:r>
+        <w:rPr>
+          <w:noProof/>
+        </w:rPr>
+        <w:lastRenderedPageBreak/>
+        <w:drawing>
+          <wp:inline distT="0" distB="0" distL="0" distR="0" wp14:anchorId="05CD4722" wp14:editId="2F2EA7C3">
+            <wp:extent cx="4486275" cy="1466850"/>
+            <wp:effectExtent l="0" t="0" r="9525" b="0"/>
+            <wp:docPr id="19" name="Picture 19"/>
+            <wp:cNvGraphicFramePr>
+              <a:graphicFrameLocks xmlns:a="http://schemas.openxmlformats.org/drawingml/2006/main" noChangeAspect="1"/>
+            </wp:cNvGraphicFramePr>
+            <a:graphic xmlns:a="http://schemas.openxmlformats.org/drawingml/2006/main">
+              <a:graphicData uri="http://schemas.openxmlformats.org/drawingml/2006/picture">
+                <pic:pic xmlns:pic="http://schemas.openxmlformats.org/drawingml/2006/picture">
+                  <pic:nvPicPr>
+                    <pic:cNvPr id="1" name=""/>
+                    <pic:cNvPicPr/>
+                  </pic:nvPicPr>
+                  <pic:blipFill>
+                    <a:blip r:embed="rId23"/>
+                    <a:stretch>
+                      <a:fillRect/>
+                    </a:stretch>
+                  </pic:blipFill>
+                  <pic:spPr>
+                    <a:xfrm>
+                      <a:off x="0" y="0"/>
+                      <a:ext cx="4486275" cy="1466850"/>
+                    </a:xfrm>
+                    <a:prstGeom prst="rect">
+                      <a:avLst/>
+                    </a:prstGeom>
+                  </pic:spPr>
+                </pic:pic>
+              </a:graphicData>
+            </a:graphic>
+          </wp:inline>
+        </w:drawing>
+      </w:r>
+    </w:p>
+    <w:p>
+      <w:pPr>
+        <w:pStyle w:val="ListParagraph"/>
+        <w:tabs>
+          <w:tab w:val="left" w:pos="6946"/>
+        </w:tabs>
+        <w:spacing w:line="240" w:lineRule="auto"/>
+      </w:pPr>
+    </w:p>
+    <w:p>
+      <w:pPr>
+        <w:pStyle w:val="ListParagraph"/>
+        <w:numPr>
+          <w:ilvl w:val="0"/>
+          <w:numId w:val="3"/>
+        </w:numPr>
+        <w:tabs>
+          <w:tab w:val="left" w:pos="6946"/>
+        </w:tabs>
+        <w:spacing w:line="240" w:lineRule="auto"/>
+        <w:rPr>
+          <w:b/>
+          <w:bCs/>
+        </w:rPr>
+      </w:pPr>
+      <w:proofErr w:type="spellStart"/>
+      <w:r>
+        <w:rPr>
+          <w:b/>
+          <w:bCs/>
+        </w:rPr>
+        <w:t>Membuat</w:t>
+      </w:r>
+      <w:proofErr w:type="spellEnd"/>
+      <w:r>
+        <w:rPr>
+          <w:b/>
+          <w:bCs/>
+        </w:rPr>
+        <w:t xml:space="preserve"> </w:t>
+      </w:r>
+      <w:proofErr w:type="spellStart"/>
+      <w:r>
+        <w:rPr>
+          <w:b/>
+          <w:bCs/>
+        </w:rPr>
+        <w:t>Destructuring</w:t>
+      </w:r>
+      <w:proofErr w:type="spellEnd"/>
+      <w:r>
+        <w:rPr>
+          <w:b/>
+          <w:bCs/>
+        </w:rPr>
+        <w:t xml:space="preserve"> Object</w:t>
+      </w:r>
+    </w:p>
+    <w:p>
+      <w:pPr>
+        <w:pStyle w:val="ListParagraph"/>
+        <w:tabs>
+          <w:tab w:val="left" w:pos="6946"/>
+        </w:tabs>
+        <w:spacing w:line="240" w:lineRule="auto"/>
+      </w:pPr>
+    </w:p>
+    <w:p>
+      <w:pPr>
+        <w:pStyle w:val="ListParagraph"/>
+        <w:tabs>
+          <w:tab w:val="left" w:pos="6946"/>
+        </w:tabs>
+        <w:spacing w:line="240" w:lineRule="auto"/>
+      </w:pPr>
+      <w:r>
+        <w:rPr>
+          <w:noProof/>
+        </w:rPr>
+        <w:drawing>
+          <wp:inline distT="0" distB="0" distL="0" distR="0" wp14:anchorId="45F8153D" wp14:editId="59539CC0">
+            <wp:extent cx="4962525" cy="2095500"/>
+            <wp:effectExtent l="0" t="0" r="9525" b="0"/>
+            <wp:docPr id="20" name="Picture 20"/>
+            <wp:cNvGraphicFramePr>
+              <a:graphicFrameLocks xmlns:a="http://schemas.openxmlformats.org/drawingml/2006/main" noChangeAspect="1"/>
+            </wp:cNvGraphicFramePr>
+            <a:graphic xmlns:a="http://schemas.openxmlformats.org/drawingml/2006/main">
+              <a:graphicData uri="http://schemas.openxmlformats.org/drawingml/2006/picture">
+                <pic:pic xmlns:pic="http://schemas.openxmlformats.org/drawingml/2006/picture">
+                  <pic:nvPicPr>
+                    <pic:cNvPr id="1" name=""/>
+                    <pic:cNvPicPr/>
+                  </pic:nvPicPr>
+                  <pic:blipFill>
+                    <a:blip r:embed="rId24"/>
+                    <a:stretch>
+                      <a:fillRect/>
+                    </a:stretch>
+                  </pic:blipFill>
+                  <pic:spPr>
+                    <a:xfrm>
+                      <a:off x="0" y="0"/>
+                      <a:ext cx="4962525" cy="2095500"/>
+                    </a:xfrm>
+                    <a:prstGeom prst="rect">
+                      <a:avLst/>
+                    </a:prstGeom>
+                  </pic:spPr>
+                </pic:pic>
+              </a:graphicData>
+            </a:graphic>
+          </wp:inline>
+        </w:drawing>
+      </w:r>
+    </w:p>
+    <w:p>
+      <w:pPr>
+        <w:pStyle w:val="ListParagraph"/>
+        <w:tabs>
+          <w:tab w:val="left" w:pos="6946"/>
+        </w:tabs>
+        <w:spacing w:line="240" w:lineRule="auto"/>
+      </w:pPr>
+    </w:p>
+    <w:p>
+      <w:pPr>
+        <w:pStyle w:val="ListParagraph"/>
+        <w:tabs>
+          <w:tab w:val="left" w:pos="6946"/>
+        </w:tabs>
+        <w:spacing w:line="240" w:lineRule="auto"/>
+      </w:pPr>
+      <w:r>
+        <w:rPr>
+          <w:noProof/>
+        </w:rPr>
+        <w:drawing>
+          <wp:inline distT="0" distB="0" distL="0" distR="0" wp14:anchorId="7E92859C" wp14:editId="561CABCE">
+            <wp:extent cx="4152900" cy="2209800"/>
+            <wp:effectExtent l="0" t="0" r="0" b="0"/>
+            <wp:docPr id="21" name="Picture 21"/>
+            <wp:cNvGraphicFramePr>
+              <a:graphicFrameLocks xmlns:a="http://schemas.openxmlformats.org/drawingml/2006/main" noChangeAspect="1"/>
+            </wp:cNvGraphicFramePr>
+            <a:graphic xmlns:a="http://schemas.openxmlformats.org/drawingml/2006/main">
+              <a:graphicData uri="http://schemas.openxmlformats.org/drawingml/2006/picture">
+                <pic:pic xmlns:pic="http://schemas.openxmlformats.org/drawingml/2006/picture">
+                  <pic:nvPicPr>
+                    <pic:cNvPr id="1" name=""/>
+                    <pic:cNvPicPr/>
+                  </pic:nvPicPr>
+                  <pic:blipFill>
+                    <a:blip r:embed="rId25"/>
+                    <a:stretch>
+                      <a:fillRect/>
+                    </a:stretch>
+                  </pic:blipFill>
+                  <pic:spPr>
+                    <a:xfrm>
+                      <a:off x="0" y="0"/>
+                      <a:ext cx="4152900" cy="2209800"/>
+                    </a:xfrm>
+                    <a:prstGeom prst="rect">
+                      <a:avLst/>
+                    </a:prstGeom>
+                  </pic:spPr>
+                </pic:pic>
+              </a:graphicData>
+            </a:graphic>
+          </wp:inline>
+        </w:drawing>
+      </w:r>
+    </w:p>
+    <w:p>
+      <w:pPr>
+        <w:pStyle w:val="ListParagraph"/>
+        <w:tabs>
+          <w:tab w:val="left" w:pos="6946"/>
+        </w:tabs>
+        <w:spacing w:line="240" w:lineRule="auto"/>
+      </w:pPr>
+    </w:p>
+    <w:p>
+      <w:pPr>
+        <w:pStyle w:val="ListParagraph"/>
+        <w:tabs>
+          <w:tab w:val="left" w:pos="6946"/>
+        </w:tabs>
+        <w:spacing w:line="240" w:lineRule="auto"/>
+      </w:pPr>
+      <w:r>
+        <w:rPr>
+          <w:noProof/>
+        </w:rPr>
+        <w:drawing>
+          <wp:inline distT="0" distB="0" distL="0" distR="0" wp14:anchorId="2569448D" wp14:editId="5277A8C4">
+            <wp:extent cx="4572000" cy="1447800"/>
+            <wp:effectExtent l="0" t="0" r="0" b="0"/>
+            <wp:docPr id="22" name="Picture 22"/>
+            <wp:cNvGraphicFramePr>
+              <a:graphicFrameLocks xmlns:a="http://schemas.openxmlformats.org/drawingml/2006/main" noChangeAspect="1"/>
+            </wp:cNvGraphicFramePr>
+            <a:graphic xmlns:a="http://schemas.openxmlformats.org/drawingml/2006/main">
+              <a:graphicData uri="http://schemas.openxmlformats.org/drawingml/2006/picture">
+                <pic:pic xmlns:pic="http://schemas.openxmlformats.org/drawingml/2006/picture">
+                  <pic:nvPicPr>
+                    <pic:cNvPr id="1" name=""/>
+                    <pic:cNvPicPr/>
+                  </pic:nvPicPr>
+                  <pic:blipFill>
+                    <a:blip r:embed="rId26"/>
+                    <a:stretch>
+                      <a:fillRect/>
+                    </a:stretch>
+                  </pic:blipFill>
+                  <pic:spPr>
+                    <a:xfrm>
+                      <a:off x="0" y="0"/>
+                      <a:ext cx="4572000" cy="1447800"/>
+                    </a:xfrm>
+                    <a:prstGeom prst="rect">
+                      <a:avLst/>
+                    </a:prstGeom>
+                  </pic:spPr>
+                </pic:pic>
+              </a:graphicData>
+            </a:graphic>
+          </wp:inline>
+        </w:drawing>
+      </w:r>
+    </w:p>
+    <w:p>
+      <w:pPr>
+        <w:pStyle w:val="ListParagraph"/>
+        <w:numPr>
+          <w:ilvl w:val="0"/>
+          <w:numId w:val="3"/>
+        </w:numPr>
+        <w:tabs>
+          <w:tab w:val="left" w:pos="6946"/>
+        </w:tabs>
+        <w:spacing w:line="240" w:lineRule="auto"/>
+        <w:rPr>
+          <w:b/>
+          <w:bCs/>
+        </w:rPr>
+      </w:pPr>
+      <w:proofErr w:type="spellStart"/>
+      <w:r>
+        <w:rPr>
+          <w:b/>
+          <w:bCs/>
+        </w:rPr>
+        <w:lastRenderedPageBreak/>
+        <w:t>Membuat</w:t>
+      </w:r>
+      <w:proofErr w:type="spellEnd"/>
+      <w:r>
+        <w:rPr>
+          <w:b/>
+          <w:bCs/>
+        </w:rPr>
+        <w:t xml:space="preserve"> </w:t>
+      </w:r>
+      <w:proofErr w:type="spellStart"/>
+      <w:r>
+        <w:rPr>
+          <w:b/>
+          <w:bCs/>
+        </w:rPr>
+        <w:t>Destructuring</w:t>
+      </w:r>
+      <w:proofErr w:type="spellEnd"/>
+      <w:r>
+        <w:rPr>
+          <w:b/>
+          <w:bCs/>
+        </w:rPr>
+        <w:t xml:space="preserve"> an array</w:t>
+      </w:r>
+    </w:p>
+    <w:p>
+      <w:pPr>
+        <w:pStyle w:val="ListParagraph"/>
+        <w:tabs>
+          <w:tab w:val="left" w:pos="6946"/>
+        </w:tabs>
+        <w:spacing w:line="240" w:lineRule="auto"/>
+        <w:rPr>
+          <w:b/>
+          <w:bCs/>
+        </w:rPr>
+      </w:pPr>
+    </w:p>
+    <w:p>
+      <w:pPr>
+        <w:pStyle w:val="ListParagraph"/>
+        <w:tabs>
+          <w:tab w:val="left" w:pos="6946"/>
+        </w:tabs>
+        <w:spacing w:line="240" w:lineRule="auto"/>
+        <w:rPr>
+          <w:b/>
+          <w:bCs/>
+        </w:rPr>
+      </w:pPr>
+      <w:r>
+        <w:rPr>
+          <w:noProof/>
+        </w:rPr>
+        <w:drawing>
+          <wp:inline distT="0" distB="0" distL="0" distR="0" wp14:anchorId="01FE648F" wp14:editId="1764762D">
+            <wp:extent cx="4419600" cy="2209800"/>
+            <wp:effectExtent l="0" t="0" r="0" b="0"/>
+            <wp:docPr id="24" name="Picture 24"/>
+            <wp:cNvGraphicFramePr>
+              <a:graphicFrameLocks xmlns:a="http://schemas.openxmlformats.org/drawingml/2006/main" noChangeAspect="1"/>
+            </wp:cNvGraphicFramePr>
+            <a:graphic xmlns:a="http://schemas.openxmlformats.org/drawingml/2006/main">
+              <a:graphicData uri="http://schemas.openxmlformats.org/drawingml/2006/picture">
+                <pic:pic xmlns:pic="http://schemas.openxmlformats.org/drawingml/2006/picture">
+                  <pic:nvPicPr>
+                    <pic:cNvPr id="1" name=""/>
+                    <pic:cNvPicPr/>
+                  </pic:nvPicPr>
+                  <pic:blipFill>
+                    <a:blip r:embed="rId27"/>
+                    <a:stretch>
+                      <a:fillRect/>
+                    </a:stretch>
+                  </pic:blipFill>
+                  <pic:spPr>
+                    <a:xfrm>
+                      <a:off x="0" y="0"/>
+                      <a:ext cx="4419600" cy="2209800"/>
+                    </a:xfrm>
+                    <a:prstGeom prst="rect">
+                      <a:avLst/>
+                    </a:prstGeom>
+                  </pic:spPr>
+                </pic:pic>
+              </a:graphicData>
+            </a:graphic>
+          </wp:inline>
+        </w:drawing>
+      </w:r>
+    </w:p>
+    <w:p>
+      <w:pPr>
+        <w:pStyle w:val="ListParagraph"/>
+        <w:tabs>
+          <w:tab w:val="left" w:pos="6946"/>
+        </w:tabs>
+        <w:spacing w:line="240" w:lineRule="auto"/>
+        <w:rPr>
+          <w:b/>
+          <w:bCs/>
+        </w:rPr>
+      </w:pPr>
+    </w:p>
+    <w:p>
+      <w:pPr>
+        <w:pStyle w:val="ListParagraph"/>
+        <w:tabs>
+          <w:tab w:val="left" w:pos="6946"/>
+        </w:tabs>
+        <w:spacing w:line="240" w:lineRule="auto"/>
+        <w:rPr>
+          <w:b/>
+          <w:bCs/>
+        </w:rPr>
+      </w:pPr>
+      <w:r>
+        <w:rPr>
+          <w:noProof/>
+        </w:rPr>
+        <w:drawing>
+          <wp:inline distT="0" distB="0" distL="0" distR="0" wp14:anchorId="53C73E3F" wp14:editId="1DABEB54">
+            <wp:extent cx="3952875" cy="1104900"/>
+            <wp:effectExtent l="0" t="0" r="9525" b="0"/>
+            <wp:docPr id="25" name="Picture 25"/>
+            <wp:cNvGraphicFramePr>
+              <a:graphicFrameLocks xmlns:a="http://schemas.openxmlformats.org/drawingml/2006/main" noChangeAspect="1"/>
+            </wp:cNvGraphicFramePr>
+            <a:graphic xmlns:a="http://schemas.openxmlformats.org/drawingml/2006/main">
+              <a:graphicData uri="http://schemas.openxmlformats.org/drawingml/2006/picture">
+                <pic:pic xmlns:pic="http://schemas.openxmlformats.org/drawingml/2006/picture">
+                  <pic:nvPicPr>
+                    <pic:cNvPr id="1" name=""/>
+                    <pic:cNvPicPr/>
+                  </pic:nvPicPr>
+                  <pic:blipFill>
+                    <a:blip r:embed="rId28"/>
+                    <a:stretch>
+                      <a:fillRect/>
+                    </a:stretch>
+                  </pic:blipFill>
+                  <pic:spPr>
+                    <a:xfrm>
+                      <a:off x="0" y="0"/>
+                      <a:ext cx="3952875" cy="1104900"/>
+                    </a:xfrm>
+                    <a:prstGeom prst="rect">
+                      <a:avLst/>
+                    </a:prstGeom>
+                  </pic:spPr>
+                </pic:pic>
+              </a:graphicData>
+            </a:graphic>
+          </wp:inline>
+        </w:drawing>
+      </w:r>
+    </w:p>
+    <w:p>
+      <w:pPr>
+        <w:pStyle w:val="ListParagraph"/>
+        <w:tabs>
+          <w:tab w:val="left" w:pos="6946"/>
+        </w:tabs>
+        <w:spacing w:line="240" w:lineRule="auto"/>
+        <w:rPr>
+          <w:b/>
+          <w:bCs/>
+        </w:rPr>
+      </w:pPr>
+    </w:p>
+    <w:p>
+      <w:pPr>
+        <w:pStyle w:val="ListParagraph"/>
+        <w:tabs>
+          <w:tab w:val="left" w:pos="6946"/>
+        </w:tabs>
+        <w:spacing w:line="240" w:lineRule="auto"/>
+        <w:rPr>
+          <w:b/>
+          <w:bCs/>
+        </w:rPr>
+      </w:pPr>
+      <w:r>
+        <w:rPr>
+          <w:noProof/>
+        </w:rPr>
+        <w:drawing>
+          <wp:inline distT="0" distB="0" distL="0" distR="0" wp14:anchorId="27807805" wp14:editId="06891BB5">
+            <wp:extent cx="4495800" cy="1476375"/>
+            <wp:effectExtent l="0" t="0" r="0" b="9525"/>
+            <wp:docPr id="26" name="Picture 26"/>
+            <wp:cNvGraphicFramePr>
+              <a:graphicFrameLocks xmlns:a="http://schemas.openxmlformats.org/drawingml/2006/main" noChangeAspect="1"/>
+            </wp:cNvGraphicFramePr>
+            <a:graphic xmlns:a="http://schemas.openxmlformats.org/drawingml/2006/main">
+              <a:graphicData uri="http://schemas.openxmlformats.org/drawingml/2006/picture">
+                <pic:pic xmlns:pic="http://schemas.openxmlformats.org/drawingml/2006/picture">
+                  <pic:nvPicPr>
+                    <pic:cNvPr id="1" name=""/>
+                    <pic:cNvPicPr/>
+                  </pic:nvPicPr>
+                  <pic:blipFill>
+                    <a:blip r:embed="rId29"/>
+                    <a:stretch>
+                      <a:fillRect/>
+                    </a:stretch>
+                  </pic:blipFill>
+                  <pic:spPr>
+                    <a:xfrm>
+                      <a:off x="0" y="0"/>
+                      <a:ext cx="4495800" cy="1476375"/>
+                    </a:xfrm>
+                    <a:prstGeom prst="rect">
+                      <a:avLst/>
+                    </a:prstGeom>
+                  </pic:spPr>
+                </pic:pic>
+              </a:graphicData>
+            </a:graphic>
+          </wp:inline>
+        </w:drawing>
+      </w:r>
+    </w:p>
+    <w:p>
+      <w:pPr>
+        <w:pStyle w:val="ListParagraph"/>
+        <w:tabs>
+          <w:tab w:val="left" w:pos="6946"/>
+        </w:tabs>
+        <w:spacing w:line="240" w:lineRule="auto"/>
+        <w:rPr>
+          <w:b/>
+          <w:bCs/>
+        </w:rPr>
+      </w:pPr>
+    </w:p>
+    <w:p>
+      <w:pPr>
+        <w:pStyle w:val="ListParagraph"/>
+        <w:tabs>
+          <w:tab w:val="left" w:pos="6946"/>
+        </w:tabs>
+        <w:spacing w:line="240" w:lineRule="auto"/>
+        <w:rPr>
+          <w:b/>
+          <w:bCs/>
+        </w:rPr>
+      </w:pPr>
+      <w:r>
+        <w:rPr>
+          <w:noProof/>
+        </w:rPr>
+        <w:drawing>
+          <wp:inline distT="0" distB="0" distL="0" distR="0" wp14:anchorId="047D0652" wp14:editId="4B6835E7">
+            <wp:extent cx="4686300" cy="2228850"/>
+            <wp:effectExtent l="0" t="0" r="0" b="0"/>
+            <wp:docPr id="27" name="Picture 27"/>
+            <wp:cNvGraphicFramePr>
+              <a:graphicFrameLocks xmlns:a="http://schemas.openxmlformats.org/drawingml/2006/main" noChangeAspect="1"/>
+            </wp:cNvGraphicFramePr>
+            <a:graphic xmlns:a="http://schemas.openxmlformats.org/drawingml/2006/main">
+              <a:graphicData uri="http://schemas.openxmlformats.org/drawingml/2006/picture">
+                <pic:pic xmlns:pic="http://schemas.openxmlformats.org/drawingml/2006/picture">
+                  <pic:nvPicPr>
+                    <pic:cNvPr id="1" name=""/>
+                    <pic:cNvPicPr/>
+                  </pic:nvPicPr>
+                  <pic:blipFill>
+                    <a:blip r:embed="rId30"/>
+                    <a:stretch>
+                      <a:fillRect/>
+                    </a:stretch>
+                  </pic:blipFill>
+                  <pic:spPr>
+                    <a:xfrm>
+                      <a:off x="0" y="0"/>
+                      <a:ext cx="4686300" cy="2228850"/>
+                    </a:xfrm>
+                    <a:prstGeom prst="rect">
+                      <a:avLst/>
+                    </a:prstGeom>
+                  </pic:spPr>
+                </pic:pic>
+              </a:graphicData>
+            </a:graphic>
+          </wp:inline>
+        </w:drawing>
+      </w:r>
+    </w:p>
+    <w:p>
+      <w:pPr>
+        <w:pStyle w:val="ListParagraph"/>
+        <w:tabs>
+          <w:tab w:val="left" w:pos="6946"/>
+        </w:tabs>
+        <w:spacing w:line="240" w:lineRule="auto"/>
+        <w:rPr>
+          <w:b/>
+          <w:bCs/>
+        </w:rPr>
+      </w:pPr>
+    </w:p>
+    <w:p>
+      <w:pPr>
+        <w:pStyle w:val="ListParagraph"/>
+        <w:tabs>
+          <w:tab w:val="left" w:pos="6946"/>
+        </w:tabs>
+        <w:spacing w:line="240" w:lineRule="auto"/>
+        <w:rPr>
+          <w:b/>
+          <w:bCs/>
+        </w:rPr>
+      </w:pPr>
+      <w:r>
+        <w:rPr>
+          <w:noProof/>
+        </w:rPr>
+        <w:lastRenderedPageBreak/>
+        <w:drawing>
+          <wp:inline distT="0" distB="0" distL="0" distR="0" wp14:anchorId="07AB6321" wp14:editId="5506A3F5">
+            <wp:extent cx="4638675" cy="1390650"/>
+            <wp:effectExtent l="0" t="0" r="9525" b="0"/>
+            <wp:docPr id="28" name="Picture 28"/>
+            <wp:cNvGraphicFramePr>
+              <a:graphicFrameLocks xmlns:a="http://schemas.openxmlformats.org/drawingml/2006/main" noChangeAspect="1"/>
+            </wp:cNvGraphicFramePr>
+            <a:graphic xmlns:a="http://schemas.openxmlformats.org/drawingml/2006/main">
+              <a:graphicData uri="http://schemas.openxmlformats.org/drawingml/2006/picture">
+                <pic:pic xmlns:pic="http://schemas.openxmlformats.org/drawingml/2006/picture">
+                  <pic:nvPicPr>
+                    <pic:cNvPr id="1" name=""/>
+                    <pic:cNvPicPr/>
+                  </pic:nvPicPr>
+                  <pic:blipFill>
+                    <a:blip r:embed="rId31"/>
+                    <a:stretch>
+                      <a:fillRect/>
+                    </a:stretch>
+                  </pic:blipFill>
+                  <pic:spPr>
+                    <a:xfrm>
+                      <a:off x="0" y="0"/>
+                      <a:ext cx="4638675" cy="1390650"/>
+                    </a:xfrm>
+                    <a:prstGeom prst="rect">
+                      <a:avLst/>
+                    </a:prstGeom>
+                  </pic:spPr>
+                </pic:pic>
+              </a:graphicData>
+            </a:graphic>
+          </wp:inline>
+        </w:drawing>
+      </w:r>
+    </w:p>
+    <w:p>
+      <w:pPr>
+        <w:pStyle w:val="ListParagraph"/>
+        <w:tabs>
+          <w:tab w:val="left" w:pos="6946"/>
+        </w:tabs>
+        <w:spacing w:line="240" w:lineRule="auto"/>
+        <w:rPr>
+          <w:b/>
+          <w:bCs/>
+        </w:rPr>
+      </w:pPr>
+    </w:p>
+    <w:p>
+      <w:pPr>
+        <w:pStyle w:val="ListParagraph"/>
+        <w:numPr>
+          <w:ilvl w:val="0"/>
+          <w:numId w:val="3"/>
+        </w:numPr>
+        <w:tabs>
+          <w:tab w:val="left" w:pos="6946"/>
+        </w:tabs>
+        <w:spacing w:line="240" w:lineRule="auto"/>
+        <w:rPr>
+          <w:b/>
+          <w:bCs/>
+        </w:rPr>
+      </w:pPr>
+      <w:proofErr w:type="spellStart"/>
+      <w:r>
+        <w:rPr>
+          <w:b/>
+          <w:bCs/>
+        </w:rPr>
+        <w:t>Membuat</w:t>
+      </w:r>
+      <w:proofErr w:type="spellEnd"/>
+      <w:r>
+        <w:rPr>
+          <w:b/>
+          <w:bCs/>
+        </w:rPr>
+        <w:t xml:space="preserve"> Restructuring </w:t>
+      </w:r>
+    </w:p>
+    <w:p>
+      <w:pPr>
+        <w:pStyle w:val="ListParagraph"/>
+        <w:tabs>
+          <w:tab w:val="left" w:pos="6946"/>
+        </w:tabs>
+        <w:spacing w:line="240" w:lineRule="auto"/>
+      </w:pPr>
+    </w:p>
+    <w:p>
+      <w:pPr>
+        <w:pStyle w:val="ListParagraph"/>
+        <w:tabs>
+          <w:tab w:val="left" w:pos="6946"/>
+        </w:tabs>
+        <w:spacing w:line="240" w:lineRule="auto"/>
+      </w:pPr>
+      <w:r>
+        <w:rPr>
+          <w:noProof/>
+        </w:rPr>
+        <w:drawing>
+          <wp:inline distT="0" distB="0" distL="0" distR="0" wp14:anchorId="4FA64E0B" wp14:editId="3A0CEBF1">
+            <wp:extent cx="4838700" cy="2124075"/>
+            <wp:effectExtent l="0" t="0" r="0" b="9525"/>
+            <wp:docPr id="29" name="Picture 29"/>
+            <wp:cNvGraphicFramePr>
+              <a:graphicFrameLocks xmlns:a="http://schemas.openxmlformats.org/drawingml/2006/main" noChangeAspect="1"/>
+            </wp:cNvGraphicFramePr>
+            <a:graphic xmlns:a="http://schemas.openxmlformats.org/drawingml/2006/main">
+              <a:graphicData uri="http://schemas.openxmlformats.org/drawingml/2006/picture">
+                <pic:pic xmlns:pic="http://schemas.openxmlformats.org/drawingml/2006/picture">
+                  <pic:nvPicPr>
+                    <pic:cNvPr id="1" name=""/>
+                    <pic:cNvPicPr/>
+                  </pic:nvPicPr>
+                  <pic:blipFill>
+                    <a:blip r:embed="rId32"/>
+                    <a:stretch>
+                      <a:fillRect/>
+                    </a:stretch>
+                  </pic:blipFill>
+                  <pic:spPr>
+                    <a:xfrm>
+                      <a:off x="0" y="0"/>
+                      <a:ext cx="4838700" cy="2124075"/>
+                    </a:xfrm>
+                    <a:prstGeom prst="rect">
+                      <a:avLst/>
+                    </a:prstGeom>
+                  </pic:spPr>
+                </pic:pic>
+              </a:graphicData>
+            </a:graphic>
+          </wp:inline>
+        </w:drawing>
+      </w:r>
+    </w:p>
+    <w:p>
+      <w:pPr>
+        <w:pStyle w:val="ListParagraph"/>
+        <w:tabs>
+          <w:tab w:val="left" w:pos="6946"/>
+        </w:tabs>
+        <w:spacing w:line="240" w:lineRule="auto"/>
+      </w:pPr>
+    </w:p>
+    <w:p>
+      <w:pPr>
+        <w:pStyle w:val="ListParagraph"/>
+        <w:tabs>
+          <w:tab w:val="left" w:pos="6946"/>
+        </w:tabs>
+        <w:spacing w:line="240" w:lineRule="auto"/>
+      </w:pPr>
+      <w:r>
+        <w:rPr>
+          <w:noProof/>
+        </w:rPr>
+        <w:drawing>
+          <wp:inline distT="0" distB="0" distL="0" distR="0" wp14:anchorId="50C7AAAA" wp14:editId="446BDCF9">
+            <wp:extent cx="5943600" cy="2115185"/>
+            <wp:effectExtent l="0" t="0" r="0" b="0"/>
+            <wp:docPr id="30" name="Picture 30"/>
+            <wp:cNvGraphicFramePr>
+              <a:graphicFrameLocks xmlns:a="http://schemas.openxmlformats.org/drawingml/2006/main" noChangeAspect="1"/>
+            </wp:cNvGraphicFramePr>
+            <a:graphic xmlns:a="http://schemas.openxmlformats.org/drawingml/2006/main">
+              <a:graphicData uri="http://schemas.openxmlformats.org/drawingml/2006/picture">
+                <pic:pic xmlns:pic="http://schemas.openxmlformats.org/drawingml/2006/picture">
+                  <pic:nvPicPr>
+                    <pic:cNvPr id="1" name=""/>
+                    <pic:cNvPicPr/>
+                  </pic:nvPicPr>
+                  <pic:blipFill>
+                    <a:blip r:embed="rId33"/>
+                    <a:stretch>
+                      <a:fillRect/>
+                    </a:stretch>
+                  </pic:blipFill>
+                  <pic:spPr>
+                    <a:xfrm>
+                      <a:off x="0" y="0"/>
+                      <a:ext cx="5943600" cy="2115185"/>
+                    </a:xfrm>
+                    <a:prstGeom prst="rect">
+                      <a:avLst/>
+                    </a:prstGeom>
+                  </pic:spPr>
+                </pic:pic>
+              </a:graphicData>
+            </a:graphic>
+          </wp:inline>
+        </w:drawing>
+      </w:r>
+    </w:p>
+    <w:p>
+      <w:pPr>
+        <w:pStyle w:val="ListParagraph"/>
+        <w:tabs>
+          <w:tab w:val="left" w:pos="6946"/>
+        </w:tabs>
+        <w:spacing w:line="240" w:lineRule="auto"/>
+      </w:pPr>
+    </w:p>
+    <w:p>
+      <w:pPr>
+        <w:pStyle w:val="ListParagraph"/>
+        <w:tabs>
+          <w:tab w:val="left" w:pos="6946"/>
+        </w:tabs>
+        <w:spacing w:line="240" w:lineRule="auto"/>
+      </w:pPr>
+      <w:r>
+        <w:rPr>
+          <w:noProof/>
+        </w:rPr>
+        <w:drawing>
+          <wp:inline distT="0" distB="0" distL="0" distR="0" wp14:anchorId="5AC585C5" wp14:editId="66A9B473">
+            <wp:extent cx="4552950" cy="1476375"/>
+            <wp:effectExtent l="0" t="0" r="0" b="9525"/>
+            <wp:docPr id="31" name="Picture 31"/>
+            <wp:cNvGraphicFramePr>
+              <a:graphicFrameLocks xmlns:a="http://schemas.openxmlformats.org/drawingml/2006/main" noChangeAspect="1"/>
+            </wp:cNvGraphicFramePr>
+            <a:graphic xmlns:a="http://schemas.openxmlformats.org/drawingml/2006/main">
+              <a:graphicData uri="http://schemas.openxmlformats.org/drawingml/2006/picture">
+                <pic:pic xmlns:pic="http://schemas.openxmlformats.org/drawingml/2006/picture">
+                  <pic:nvPicPr>
+                    <pic:cNvPr id="1" name=""/>
+                    <pic:cNvPicPr/>
+                  </pic:nvPicPr>
+                  <pic:blipFill>
+                    <a:blip r:embed="rId34"/>
+                    <a:stretch>
+                      <a:fillRect/>
+                    </a:stretch>
+                  </pic:blipFill>
+                  <pic:spPr>
+                    <a:xfrm>
+                      <a:off x="0" y="0"/>
+                      <a:ext cx="4552950" cy="1476375"/>
+                    </a:xfrm>
+                    <a:prstGeom prst="rect">
+                      <a:avLst/>
+                    </a:prstGeom>
+                  </pic:spPr>
+                </pic:pic>
+              </a:graphicData>
+            </a:graphic>
+          </wp:inline>
+        </w:drawing>
+      </w:r>
+    </w:p>
+    <w:p>
+      <w:pPr>
+        <w:pStyle w:val="ListParagraph"/>
+        <w:tabs>
+          <w:tab w:val="left" w:pos="6946"/>
+        </w:tabs>
+        <w:spacing w:line="240" w:lineRule="auto"/>
+      </w:pPr>
+    </w:p>
+    <w:p>
+      <w:pPr>
+        <w:pStyle w:val="ListParagraph"/>
+        <w:numPr>
+          <w:ilvl w:val="0"/>
+          <w:numId w:val="3"/>
+        </w:numPr>
+        <w:tabs>
+          <w:tab w:val="left" w:pos="6946"/>
+        </w:tabs>
+        <w:spacing w:line="240" w:lineRule="auto"/>
+        <w:rPr>
+          <w:b/>
+          <w:bCs/>
+        </w:rPr>
+      </w:pPr>
+      <w:proofErr w:type="spellStart"/>
+      <w:r>
+        <w:rPr>
+          <w:b/>
+          <w:bCs/>
+        </w:rPr>
+        <w:lastRenderedPageBreak/>
+        <w:t>Membuat</w:t>
+      </w:r>
+      <w:proofErr w:type="spellEnd"/>
+      <w:r>
+        <w:rPr>
+          <w:b/>
+          <w:bCs/>
+        </w:rPr>
+        <w:t xml:space="preserve"> Spread and Rest operator </w:t>
+      </w:r>
+    </w:p>
+    <w:p>
+      <w:pPr>
+        <w:pStyle w:val="ListParagraph"/>
+        <w:tabs>
+          <w:tab w:val="left" w:pos="6946"/>
+        </w:tabs>
+        <w:spacing w:line="240" w:lineRule="auto"/>
+      </w:pPr>
+    </w:p>
+    <w:p>
+      <w:pPr>
+        <w:pStyle w:val="ListParagraph"/>
+        <w:tabs>
+          <w:tab w:val="left" w:pos="6946"/>
+        </w:tabs>
+        <w:spacing w:line="240" w:lineRule="auto"/>
+      </w:pPr>
+      <w:r>
+        <w:rPr>
+          <w:noProof/>
+        </w:rPr>
+        <w:drawing>
+          <wp:inline distT="0" distB="0" distL="0" distR="0" wp14:anchorId="5C411DDB" wp14:editId="49234C60">
+            <wp:extent cx="4600575" cy="2162175"/>
+            <wp:effectExtent l="0" t="0" r="9525" b="9525"/>
+            <wp:docPr id="32" name="Picture 32"/>
+            <wp:cNvGraphicFramePr>
+              <a:graphicFrameLocks xmlns:a="http://schemas.openxmlformats.org/drawingml/2006/main" noChangeAspect="1"/>
+            </wp:cNvGraphicFramePr>
+            <a:graphic xmlns:a="http://schemas.openxmlformats.org/drawingml/2006/main">
+              <a:graphicData uri="http://schemas.openxmlformats.org/drawingml/2006/picture">
+                <pic:pic xmlns:pic="http://schemas.openxmlformats.org/drawingml/2006/picture">
+                  <pic:nvPicPr>
+                    <pic:cNvPr id="1" name=""/>
+                    <pic:cNvPicPr/>
+                  </pic:nvPicPr>
+                  <pic:blipFill>
+                    <a:blip r:embed="rId35"/>
+                    <a:stretch>
+                      <a:fillRect/>
+                    </a:stretch>
+                  </pic:blipFill>
+                  <pic:spPr>
+                    <a:xfrm>
+                      <a:off x="0" y="0"/>
+                      <a:ext cx="4600575" cy="2162175"/>
+                    </a:xfrm>
+                    <a:prstGeom prst="rect">
+                      <a:avLst/>
+                    </a:prstGeom>
+                  </pic:spPr>
+                </pic:pic>
+              </a:graphicData>
+            </a:graphic>
+          </wp:inline>
+        </w:drawing>
+      </w:r>
+    </w:p>
+    <w:p>
+      <w:pPr>
+        <w:pStyle w:val="ListParagraph"/>
+        <w:tabs>
+          <w:tab w:val="left" w:pos="6946"/>
+        </w:tabs>
+        <w:spacing w:line="240" w:lineRule="auto"/>
+      </w:pPr>
+    </w:p>
+    <w:p>
+      <w:pPr>
+        <w:pStyle w:val="ListParagraph"/>
+        <w:tabs>
+          <w:tab w:val="left" w:pos="6946"/>
+        </w:tabs>
+        <w:spacing w:line="240" w:lineRule="auto"/>
+      </w:pPr>
+      <w:r>
+        <w:rPr>
+          <w:noProof/>
+        </w:rPr>
+        <w:drawing>
+          <wp:inline distT="0" distB="0" distL="0" distR="0" wp14:anchorId="7E8C273F" wp14:editId="61CA9365">
+            <wp:extent cx="5076825" cy="1609725"/>
+            <wp:effectExtent l="0" t="0" r="9525" b="9525"/>
+            <wp:docPr id="33" name="Picture 33"/>
+            <wp:cNvGraphicFramePr>
+              <a:graphicFrameLocks xmlns:a="http://schemas.openxmlformats.org/drawingml/2006/main" noChangeAspect="1"/>
+            </wp:cNvGraphicFramePr>
+            <a:graphic xmlns:a="http://schemas.openxmlformats.org/drawingml/2006/main">
+              <a:graphicData uri="http://schemas.openxmlformats.org/drawingml/2006/picture">
+                <pic:pic xmlns:pic="http://schemas.openxmlformats.org/drawingml/2006/picture">
+                  <pic:nvPicPr>
+                    <pic:cNvPr id="1" name=""/>
+                    <pic:cNvPicPr/>
+                  </pic:nvPicPr>
+                  <pic:blipFill>
+                    <a:blip r:embed="rId36"/>
+                    <a:stretch>
+                      <a:fillRect/>
+                    </a:stretch>
+                  </pic:blipFill>
+                  <pic:spPr>
+                    <a:xfrm>
+                      <a:off x="0" y="0"/>
+                      <a:ext cx="5076825" cy="1609725"/>
+                    </a:xfrm>
+                    <a:prstGeom prst="rect">
+                      <a:avLst/>
+                    </a:prstGeom>
+                  </pic:spPr>
+                </pic:pic>
+              </a:graphicData>
+            </a:graphic>
+          </wp:inline>
+        </w:drawing>
+      </w:r>
+    </w:p>
+    <w:p>
+      <w:pPr>
+        <w:pStyle w:val="ListParagraph"/>
+        <w:tabs>
+          <w:tab w:val="left" w:pos="6946"/>
+        </w:tabs>
+        <w:spacing w:line="240" w:lineRule="auto"/>
+      </w:pPr>
+    </w:p>
+    <w:p>
+      <w:pPr>
+        <w:pStyle w:val="ListParagraph"/>
+        <w:tabs>
+          <w:tab w:val="left" w:pos="6946"/>
+        </w:tabs>
+        <w:spacing w:line="240" w:lineRule="auto"/>
+      </w:pPr>
+      <w:r>
+        <w:rPr>
+          <w:noProof/>
+        </w:rPr>
+        <w:drawing>
+          <wp:inline distT="0" distB="0" distL="0" distR="0" wp14:anchorId="13592001" wp14:editId="5D2D7D95">
+            <wp:extent cx="4638675" cy="1485900"/>
+            <wp:effectExtent l="0" t="0" r="9525" b="0"/>
+            <wp:docPr id="34" name="Picture 34"/>
+            <wp:cNvGraphicFramePr>
+              <a:graphicFrameLocks xmlns:a="http://schemas.openxmlformats.org/drawingml/2006/main" noChangeAspect="1"/>
+            </wp:cNvGraphicFramePr>
+            <a:graphic xmlns:a="http://schemas.openxmlformats.org/drawingml/2006/main">
+              <a:graphicData uri="http://schemas.openxmlformats.org/drawingml/2006/picture">
+                <pic:pic xmlns:pic="http://schemas.openxmlformats.org/drawingml/2006/picture">
+                  <pic:nvPicPr>
+                    <pic:cNvPr id="1" name=""/>
+                    <pic:cNvPicPr/>
+                  </pic:nvPicPr>
+                  <pic:blipFill>
+                    <a:blip r:embed="rId37"/>
+                    <a:stretch>
+                      <a:fillRect/>
+                    </a:stretch>
+                  </pic:blipFill>
+                  <pic:spPr>
+                    <a:xfrm>
+                      <a:off x="0" y="0"/>
+                      <a:ext cx="4638675" cy="1485900"/>
+                    </a:xfrm>
+                    <a:prstGeom prst="rect">
+                      <a:avLst/>
+                    </a:prstGeom>
+                  </pic:spPr>
+                </pic:pic>
+              </a:graphicData>
+            </a:graphic>
+          </wp:inline>
+        </w:drawing>
+      </w:r>
+    </w:p>
+    <w:p>
+      <w:pPr>
+        <w:pStyle w:val="ListParagraph"/>
+        <w:tabs>
+          <w:tab w:val="left" w:pos="6946"/>
+        </w:tabs>
+        <w:spacing w:line="240" w:lineRule="auto"/>
+      </w:pPr>
+      <w:proofErr w:type="spellStart"/>
+      <w:r>
+        <w:t>Untuk</w:t>
+      </w:r>
+      <w:proofErr w:type="spellEnd"/>
+      <w:r>
+        <w:t xml:space="preserve"> </w:t>
+      </w:r>
+      <w:proofErr w:type="spellStart"/>
+      <w:r>
+        <w:t>melakukan</w:t>
+      </w:r>
+      <w:proofErr w:type="spellEnd"/>
+      <w:r>
+        <w:t xml:space="preserve"> </w:t>
+      </w:r>
+      <w:proofErr w:type="spellStart"/>
+      <w:r>
+        <w:t>praktek</w:t>
+      </w:r>
+      <w:proofErr w:type="spellEnd"/>
+      <w:r>
+        <w:t xml:space="preserve"> rest operation buat file </w:t>
+      </w:r>
+      <w:proofErr w:type="spellStart"/>
+      <w:r>
+        <w:t>lagi</w:t>
+      </w:r>
+      <w:proofErr w:type="spellEnd"/>
+      <w:r>
+        <w:t xml:space="preserve"> </w:t>
+      </w:r>
+    </w:p>
+    <w:p>
+      <w:pPr>
+        <w:pStyle w:val="ListParagraph"/>
+        <w:tabs>
+          <w:tab w:val="left" w:pos="6946"/>
+        </w:tabs>
+        <w:spacing w:line="240" w:lineRule="auto"/>
+      </w:pPr>
+    </w:p>
+    <w:p>
+      <w:pPr>
+        <w:pStyle w:val="ListParagraph"/>
+        <w:tabs>
+          <w:tab w:val="left" w:pos="6946"/>
+        </w:tabs>
+        <w:spacing w:line="240" w:lineRule="auto"/>
+      </w:pPr>
+      <w:r>
+        <w:rPr>
+          <w:noProof/>
+        </w:rPr>
+        <w:lastRenderedPageBreak/>
+        <w:drawing>
+          <wp:inline distT="0" distB="0" distL="0" distR="0" wp14:anchorId="3D96834B" wp14:editId="5237ADA2">
+            <wp:extent cx="4476750" cy="2200275"/>
+            <wp:effectExtent l="0" t="0" r="0" b="9525"/>
+            <wp:docPr id="35" name="Picture 35"/>
+            <wp:cNvGraphicFramePr>
+              <a:graphicFrameLocks xmlns:a="http://schemas.openxmlformats.org/drawingml/2006/main" noChangeAspect="1"/>
+            </wp:cNvGraphicFramePr>
+            <a:graphic xmlns:a="http://schemas.openxmlformats.org/drawingml/2006/main">
+              <a:graphicData uri="http://schemas.openxmlformats.org/drawingml/2006/picture">
+                <pic:pic xmlns:pic="http://schemas.openxmlformats.org/drawingml/2006/picture">
+                  <pic:nvPicPr>
+                    <pic:cNvPr id="1" name=""/>
+                    <pic:cNvPicPr/>
+                  </pic:nvPicPr>
+                  <pic:blipFill>
+                    <a:blip r:embed="rId38"/>
+                    <a:stretch>
+                      <a:fillRect/>
+                    </a:stretch>
+                  </pic:blipFill>
+                  <pic:spPr>
+                    <a:xfrm>
+                      <a:off x="0" y="0"/>
+                      <a:ext cx="4476750" cy="2200275"/>
+                    </a:xfrm>
+                    <a:prstGeom prst="rect">
+                      <a:avLst/>
+                    </a:prstGeom>
+                  </pic:spPr>
+                </pic:pic>
+              </a:graphicData>
+            </a:graphic>
+          </wp:inline>
+        </w:drawing>
+      </w:r>
+    </w:p>
+    <w:p>
+      <w:pPr>
+        <w:pStyle w:val="ListParagraph"/>
+        <w:tabs>
+          <w:tab w:val="left" w:pos="6946"/>
+        </w:tabs>
+        <w:spacing w:line="240" w:lineRule="auto"/>
+      </w:pPr>
+    </w:p>
+    <w:p>
+      <w:pPr>
+        <w:pStyle w:val="ListParagraph"/>
+        <w:tabs>
+          <w:tab w:val="left" w:pos="6946"/>
+        </w:tabs>
+        <w:spacing w:line="240" w:lineRule="auto"/>
+      </w:pPr>
+      <w:r>
+        <w:rPr>
+          <w:noProof/>
+        </w:rPr>
+        <w:drawing>
+          <wp:inline distT="0" distB="0" distL="0" distR="0" wp14:anchorId="20329C21" wp14:editId="509C574F">
+            <wp:extent cx="4838700" cy="1343025"/>
+            <wp:effectExtent l="0" t="0" r="0" b="9525"/>
+            <wp:docPr id="36" name="Picture 36"/>
+            <wp:cNvGraphicFramePr>
+              <a:graphicFrameLocks xmlns:a="http://schemas.openxmlformats.org/drawingml/2006/main" noChangeAspect="1"/>
+            </wp:cNvGraphicFramePr>
+            <a:graphic xmlns:a="http://schemas.openxmlformats.org/drawingml/2006/main">
+              <a:graphicData uri="http://schemas.openxmlformats.org/drawingml/2006/picture">
+                <pic:pic xmlns:pic="http://schemas.openxmlformats.org/drawingml/2006/picture">
+                  <pic:nvPicPr>
+                    <pic:cNvPr id="1" name=""/>
+                    <pic:cNvPicPr/>
+                  </pic:nvPicPr>
+                  <pic:blipFill>
+                    <a:blip r:embed="rId39"/>
+                    <a:stretch>
+                      <a:fillRect/>
+                    </a:stretch>
+                  </pic:blipFill>
+                  <pic:spPr>
+                    <a:xfrm>
+                      <a:off x="0" y="0"/>
+                      <a:ext cx="4838700" cy="1343025"/>
+                    </a:xfrm>
+                    <a:prstGeom prst="rect">
+                      <a:avLst/>
+                    </a:prstGeom>
+                  </pic:spPr>
+                </pic:pic>
+              </a:graphicData>
+            </a:graphic>
+          </wp:inline>
+        </w:drawing>
+      </w:r>
+    </w:p>
+    <w:p>
+      <w:pPr>
+        <w:pStyle w:val="ListParagraph"/>
+        <w:tabs>
+          <w:tab w:val="left" w:pos="6946"/>
+        </w:tabs>
+        <w:spacing w:line="240" w:lineRule="auto"/>
+      </w:pPr>
+    </w:p>
+    <w:p>
+      <w:pPr>
+        <w:pStyle w:val="ListParagraph"/>
+        <w:tabs>
+          <w:tab w:val="left" w:pos="6946"/>
+        </w:tabs>
+        <w:spacing w:line="240" w:lineRule="auto"/>
+      </w:pPr>
+      <w:r>
+        <w:rPr>
+          <w:noProof/>
+        </w:rPr>
+        <w:drawing>
+          <wp:inline distT="0" distB="0" distL="0" distR="0" wp14:anchorId="47F9804C" wp14:editId="49BBC9BD">
+            <wp:extent cx="4572000" cy="1524000"/>
+            <wp:effectExtent l="0" t="0" r="0" b="0"/>
+            <wp:docPr id="37" name="Picture 37"/>
+            <wp:cNvGraphicFramePr>
+              <a:graphicFrameLocks xmlns:a="http://schemas.openxmlformats.org/drawingml/2006/main" noChangeAspect="1"/>
+            </wp:cNvGraphicFramePr>
+            <a:graphic xmlns:a="http://schemas.openxmlformats.org/drawingml/2006/main">
+              <a:graphicData uri="http://schemas.openxmlformats.org/drawingml/2006/picture">
+                <pic:pic xmlns:pic="http://schemas.openxmlformats.org/drawingml/2006/picture">
+                  <pic:nvPicPr>
+                    <pic:cNvPr id="1" name=""/>
+                    <pic:cNvPicPr/>
+                  </pic:nvPicPr>
+                  <pic:blipFill>
+                    <a:blip r:embed="rId40"/>
+                    <a:stretch>
+                      <a:fillRect/>
+                    </a:stretch>
+                  </pic:blipFill>
+                  <pic:spPr>
+                    <a:xfrm>
+                      <a:off x="0" y="0"/>
+                      <a:ext cx="4572000" cy="1524000"/>
+                    </a:xfrm>
+                    <a:prstGeom prst="rect">
+                      <a:avLst/>
+                    </a:prstGeom>
+                  </pic:spPr>
+                </pic:pic>
+              </a:graphicData>
+            </a:graphic>
+          </wp:inline>
+        </w:drawing>
+      </w:r>
+    </w:p>
+    <w:p>
+      <w:pPr>
+        <w:pStyle w:val="ListParagraph"/>
+        <w:tabs>
+          <w:tab w:val="left" w:pos="6946"/>
+        </w:tabs>
+        <w:spacing w:line="240" w:lineRule="auto"/>
+      </w:pPr>
+    </w:p>
+    <w:p>
+      <w:pPr>
+        <w:pStyle w:val="ListParagraph"/>
+        <w:numPr>
+          <w:ilvl w:val="0"/>
+          <w:numId w:val="3"/>
+        </w:numPr>
+        <w:tabs>
+          <w:tab w:val="left" w:pos="6946"/>
+        </w:tabs>
+        <w:spacing w:line="240" w:lineRule="auto"/>
+        <w:rPr>
+          <w:b/>
+          <w:bCs/>
+        </w:rPr>
+      </w:pPr>
+      <w:proofErr w:type="spellStart"/>
+      <w:r>
+        <w:rPr>
+          <w:b/>
+          <w:bCs/>
+        </w:rPr>
+        <w:t>Membuat</w:t>
+      </w:r>
+      <w:proofErr w:type="spellEnd"/>
+      <w:r>
+        <w:rPr>
+          <w:b/>
+          <w:bCs/>
+        </w:rPr>
+        <w:t xml:space="preserve"> </w:t>
+      </w:r>
+      <w:proofErr w:type="gramStart"/>
+      <w:r>
+        <w:rPr>
+          <w:b/>
+          <w:bCs/>
+        </w:rPr>
+        <w:t xml:space="preserve">Classes  </w:t>
+      </w:r>
+      <w:proofErr w:type="spellStart"/>
+      <w:r>
+        <w:rPr>
+          <w:b/>
+          <w:bCs/>
+        </w:rPr>
+        <w:t>Constuctor</w:t>
+      </w:r>
+      <w:proofErr w:type="spellEnd"/>
+      <w:proofErr w:type="gramEnd"/>
+      <w:r>
+        <w:rPr>
+          <w:b/>
+          <w:bCs/>
+        </w:rPr>
+        <w:t xml:space="preserve"> and Super</w:t>
+      </w:r>
+    </w:p>
+    <w:p>
+      <w:pPr>
+        <w:pStyle w:val="ListParagraph"/>
+        <w:tabs>
+          <w:tab w:val="left" w:pos="6946"/>
+        </w:tabs>
+        <w:spacing w:line="240" w:lineRule="auto"/>
+        <w:rPr>
+          <w:b/>
+          <w:bCs/>
+        </w:rPr>
+      </w:pPr>
+    </w:p>
+    <w:p>
+      <w:pPr>
+        <w:pStyle w:val="ListParagraph"/>
+        <w:tabs>
+          <w:tab w:val="left" w:pos="6946"/>
+        </w:tabs>
+        <w:spacing w:line="240" w:lineRule="auto"/>
+        <w:rPr>
+          <w:b/>
+          <w:bCs/>
+        </w:rPr>
+      </w:pPr>
+      <w:r>
+        <w:rPr>
+          <w:noProof/>
+        </w:rPr>
+        <w:lastRenderedPageBreak/>
+        <w:drawing>
+          <wp:inline distT="0" distB="0" distL="0" distR="0" wp14:anchorId="6F44FEEA" wp14:editId="44F44D65">
+            <wp:extent cx="4981575" cy="2343150"/>
+            <wp:effectExtent l="0" t="0" r="9525" b="0"/>
+            <wp:docPr id="38" name="Picture 38"/>
+            <wp:cNvGraphicFramePr>
+              <a:graphicFrameLocks xmlns:a="http://schemas.openxmlformats.org/drawingml/2006/main" noChangeAspect="1"/>
+            </wp:cNvGraphicFramePr>
+            <a:graphic xmlns:a="http://schemas.openxmlformats.org/drawingml/2006/main">
+              <a:graphicData uri="http://schemas.openxmlformats.org/drawingml/2006/picture">
+                <pic:pic xmlns:pic="http://schemas.openxmlformats.org/drawingml/2006/picture">
+                  <pic:nvPicPr>
+                    <pic:cNvPr id="1" name=""/>
+                    <pic:cNvPicPr/>
+                  </pic:nvPicPr>
+                  <pic:blipFill>
+                    <a:blip r:embed="rId41"/>
+                    <a:stretch>
+                      <a:fillRect/>
+                    </a:stretch>
+                  </pic:blipFill>
+                  <pic:spPr>
+                    <a:xfrm>
+                      <a:off x="0" y="0"/>
+                      <a:ext cx="4981575" cy="2343150"/>
+                    </a:xfrm>
+                    <a:prstGeom prst="rect">
+                      <a:avLst/>
+                    </a:prstGeom>
+                  </pic:spPr>
+                </pic:pic>
+              </a:graphicData>
+            </a:graphic>
+          </wp:inline>
+        </w:drawing>
+      </w:r>
+    </w:p>
+    <w:p>
+      <w:pPr>
+        <w:pStyle w:val="ListParagraph"/>
+        <w:tabs>
+          <w:tab w:val="left" w:pos="6946"/>
+        </w:tabs>
+        <w:spacing w:line="240" w:lineRule="auto"/>
+        <w:rPr>
+          <w:b/>
+          <w:bCs/>
+        </w:rPr>
+      </w:pPr>
+    </w:p>
+    <w:p>
+      <w:pPr>
+        <w:pStyle w:val="ListParagraph"/>
+        <w:tabs>
+          <w:tab w:val="left" w:pos="6946"/>
+        </w:tabs>
+        <w:spacing w:line="240" w:lineRule="auto"/>
+        <w:rPr>
+          <w:b/>
+          <w:bCs/>
+        </w:rPr>
+      </w:pPr>
+      <w:r>
+        <w:rPr>
+          <w:noProof/>
+        </w:rPr>
+        <w:drawing>
+          <wp:inline distT="0" distB="0" distL="0" distR="0" wp14:anchorId="114A9430" wp14:editId="7523C1F0">
+            <wp:extent cx="5676900" cy="3686175"/>
+            <wp:effectExtent l="0" t="0" r="0" b="9525"/>
+            <wp:docPr id="39" name="Picture 39"/>
+            <wp:cNvGraphicFramePr>
+              <a:graphicFrameLocks xmlns:a="http://schemas.openxmlformats.org/drawingml/2006/main" noChangeAspect="1"/>
+            </wp:cNvGraphicFramePr>
+            <a:graphic xmlns:a="http://schemas.openxmlformats.org/drawingml/2006/main">
+              <a:graphicData uri="http://schemas.openxmlformats.org/drawingml/2006/picture">
+                <pic:pic xmlns:pic="http://schemas.openxmlformats.org/drawingml/2006/picture">
+                  <pic:nvPicPr>
+                    <pic:cNvPr id="1" name=""/>
+                    <pic:cNvPicPr/>
+                  </pic:nvPicPr>
+                  <pic:blipFill>
+                    <a:blip r:embed="rId42"/>
+                    <a:stretch>
+                      <a:fillRect/>
+                    </a:stretch>
+                  </pic:blipFill>
+                  <pic:spPr>
+                    <a:xfrm>
+                      <a:off x="0" y="0"/>
+                      <a:ext cx="5676900" cy="3686175"/>
+                    </a:xfrm>
+                    <a:prstGeom prst="rect">
+                      <a:avLst/>
+                    </a:prstGeom>
+                  </pic:spPr>
+                </pic:pic>
+              </a:graphicData>
+            </a:graphic>
+          </wp:inline>
+        </w:drawing>
+      </w:r>
+      <w:r>
+        <w:rPr>
+          <w:noProof/>
+        </w:rPr>
+        <w:drawing>
+          <wp:inline distT="0" distB="0" distL="0" distR="0" wp14:anchorId="48271FB1" wp14:editId="57FA773B">
+            <wp:extent cx="5943600" cy="1586865"/>
+            <wp:effectExtent l="0" t="0" r="0" b="0"/>
+            <wp:docPr id="40" name="Picture 40"/>
+            <wp:cNvGraphicFramePr>
+              <a:graphicFrameLocks xmlns:a="http://schemas.openxmlformats.org/drawingml/2006/main" noChangeAspect="1"/>
+            </wp:cNvGraphicFramePr>
+            <a:graphic xmlns:a="http://schemas.openxmlformats.org/drawingml/2006/main">
+              <a:graphicData uri="http://schemas.openxmlformats.org/drawingml/2006/picture">
+                <pic:pic xmlns:pic="http://schemas.openxmlformats.org/drawingml/2006/picture">
+                  <pic:nvPicPr>
+                    <pic:cNvPr id="1" name=""/>
+                    <pic:cNvPicPr/>
+                  </pic:nvPicPr>
+                  <pic:blipFill>
+                    <a:blip r:embed="rId43"/>
+                    <a:stretch>
+                      <a:fillRect/>
+                    </a:stretch>
+                  </pic:blipFill>
+                  <pic:spPr>
+                    <a:xfrm>
+                      <a:off x="0" y="0"/>
+                      <a:ext cx="5943600" cy="1586865"/>
+                    </a:xfrm>
+                    <a:prstGeom prst="rect">
+                      <a:avLst/>
+                    </a:prstGeom>
+                  </pic:spPr>
+                </pic:pic>
+              </a:graphicData>
+            </a:graphic>
+          </wp:inline>
+        </w:drawing>
+      </w:r>
+    </w:p>
+    <w:p>
+      <w:pPr>
+        <w:pStyle w:val="ListParagraph"/>
+        <w:tabs>
+          <w:tab w:val="left" w:pos="6946"/>
+        </w:tabs>
+        <w:spacing w:line="240" w:lineRule="auto"/>
+        <w:rPr>
+          <w:b/>
+          <w:bCs/>
+        </w:rPr>
+      </w:pPr>
+      <w:r>
+        <w:rPr>
+          <w:noProof/>
+        </w:rPr>
+        <w:lastRenderedPageBreak/>
+        <w:drawing>
+          <wp:inline distT="0" distB="0" distL="0" distR="0" wp14:anchorId="6EC0419E" wp14:editId="60A24DAC">
+            <wp:extent cx="4448175" cy="1447800"/>
+            <wp:effectExtent l="0" t="0" r="9525" b="0"/>
+            <wp:docPr id="42" name="Picture 42"/>
+            <wp:cNvGraphicFramePr>
+              <a:graphicFrameLocks xmlns:a="http://schemas.openxmlformats.org/drawingml/2006/main" noChangeAspect="1"/>
+            </wp:cNvGraphicFramePr>
+            <a:graphic xmlns:a="http://schemas.openxmlformats.org/drawingml/2006/main">
+              <a:graphicData uri="http://schemas.openxmlformats.org/drawingml/2006/picture">
+                <pic:pic xmlns:pic="http://schemas.openxmlformats.org/drawingml/2006/picture">
+                  <pic:nvPicPr>
+                    <pic:cNvPr id="1" name=""/>
+                    <pic:cNvPicPr/>
+                  </pic:nvPicPr>
+                  <pic:blipFill>
+                    <a:blip r:embed="rId44"/>
+                    <a:stretch>
+                      <a:fillRect/>
+                    </a:stretch>
+                  </pic:blipFill>
+                  <pic:spPr>
+                    <a:xfrm>
+                      <a:off x="0" y="0"/>
+                      <a:ext cx="4448175" cy="1447800"/>
+                    </a:xfrm>
+                    <a:prstGeom prst="rect">
+                      <a:avLst/>
+                    </a:prstGeom>
+                  </pic:spPr>
+                </pic:pic>
+              </a:graphicData>
+            </a:graphic>
+          </wp:inline>
+        </w:drawing>
+      </w:r>
+    </w:p>
+    <w:p>
+      <w:pPr>
+        <w:pStyle w:val="ListParagraph"/>
+        <w:tabs>
+          <w:tab w:val="left" w:pos="6946"/>
+        </w:tabs>
+        <w:spacing w:line="240" w:lineRule="auto"/>
+        <w:rPr>
+          <w:b/>
+          <w:bCs/>
+        </w:rPr>
+      </w:pPr>
+      <w:r>
+        <w:rPr>
+          <w:noProof/>
+        </w:rPr>
+        <w:drawing>
+          <wp:inline distT="0" distB="0" distL="0" distR="0" wp14:anchorId="5901540E" wp14:editId="23027B46">
+            <wp:extent cx="4400550" cy="1381125"/>
+            <wp:effectExtent l="0" t="0" r="0" b="9525"/>
+            <wp:docPr id="41" name="Picture 41"/>
+            <wp:cNvGraphicFramePr>
+              <a:graphicFrameLocks xmlns:a="http://schemas.openxmlformats.org/drawingml/2006/main" noChangeAspect="1"/>
+            </wp:cNvGraphicFramePr>
+            <a:graphic xmlns:a="http://schemas.openxmlformats.org/drawingml/2006/main">
+              <a:graphicData uri="http://schemas.openxmlformats.org/drawingml/2006/picture">
+                <pic:pic xmlns:pic="http://schemas.openxmlformats.org/drawingml/2006/picture">
+                  <pic:nvPicPr>
+                    <pic:cNvPr id="1" name=""/>
+                    <pic:cNvPicPr/>
+                  </pic:nvPicPr>
+                  <pic:blipFill>
+                    <a:blip r:embed="rId45"/>
+                    <a:stretch>
+                      <a:fillRect/>
+                    </a:stretch>
+                  </pic:blipFill>
+                  <pic:spPr>
+                    <a:xfrm>
+                      <a:off x="0" y="0"/>
+                      <a:ext cx="4400550" cy="1381125"/>
                     </a:xfrm>
                     <a:prstGeom prst="rect">
                       <a:avLst/>

</xml_diff>